<commit_message>
change layout of doc
</commit_message>
<xml_diff>
--- a/SBB_Fahrplan/doc/M318_Doku_Lino_Meyer_SBB_Fahrplan.docx
+++ b/SBB_Fahrplan/doc/M318_Doku_Lino_Meyer_SBB_Fahrplan.docx
@@ -323,16 +323,16 @@
           <w:titlePg/>
         </w:sectPr>
       </w:pPr>
-      <w:bookmarkStart w:id="10" w:name="_Toc32113702"/>
-      <w:bookmarkStart w:id="11" w:name="_Ref32114080"/>
-      <w:bookmarkStart w:id="12" w:name="_Ref32114106"/>
-      <w:bookmarkStart w:id="13" w:name="_Toc32113701"/>
-      <w:bookmarkStart w:id="14" w:name="_Toc32113700"/>
-      <w:bookmarkStart w:id="15" w:name="_Toc32113698"/>
-      <w:bookmarkStart w:id="16" w:name="_Toc32113696"/>
-      <w:bookmarkStart w:id="17" w:name="_Toc32113695"/>
-      <w:bookmarkStart w:id="18" w:name="_Toc32113694"/>
-      <w:bookmarkStart w:id="19" w:name="_Toc32113693"/>
+      <w:bookmarkStart w:id="10" w:name="_Toc32113693"/>
+      <w:bookmarkStart w:id="11" w:name="_Toc32113694"/>
+      <w:bookmarkStart w:id="12" w:name="_Toc32113695"/>
+      <w:bookmarkStart w:id="13" w:name="_Toc32113696"/>
+      <w:bookmarkStart w:id="14" w:name="_Toc32113698"/>
+      <w:bookmarkStart w:id="15" w:name="_Toc32113700"/>
+      <w:bookmarkStart w:id="16" w:name="_Toc32113701"/>
+      <w:bookmarkStart w:id="17" w:name="_Ref32114106"/>
+      <w:bookmarkStart w:id="18" w:name="_Ref32114080"/>
+      <w:bookmarkStart w:id="19" w:name="_Toc32113702"/>
       <w:bookmarkEnd w:id="0"/>
       <w:bookmarkEnd w:id="1"/>
       <w:bookmarkEnd w:id="2"/>
@@ -354,8 +354,8 @@
     <w:bookmarkEnd w:id="12" w:displacedByCustomXml="next"/>
     <w:bookmarkEnd w:id="11" w:displacedByCustomXml="next"/>
     <w:bookmarkEnd w:id="10" w:displacedByCustomXml="next"/>
-    <w:bookmarkStart w:id="20" w:name="_Toc472921481" w:displacedByCustomXml="next"/>
-    <w:bookmarkStart w:id="21" w:name="_Ref472918885" w:displacedByCustomXml="next"/>
+    <w:bookmarkStart w:id="20" w:name="_Ref472918885" w:displacedByCustomXml="next"/>
+    <w:bookmarkStart w:id="21" w:name="_Toc472921481" w:displacedByCustomXml="next"/>
     <w:sdt>
       <w:sdtPr>
         <w:rPr>
@@ -2884,8 +2884,6 @@
       <w:r>
         <w:t xml:space="preserve">Die Installation ist sehr einfach und erfolgt folgendermassen: </w:t>
       </w:r>
-      <w:bookmarkStart w:id="28" w:name="_GoBack"/>
-      <w:bookmarkEnd w:id="28"/>
     </w:p>
     <w:p>
       <w:pPr>
@@ -3161,11 +3159,10 @@
         <w:rPr>
           <w:noProof/>
         </w:rPr>
-        <w:lastRenderedPageBreak/>
         <w:drawing>
-          <wp:inline distT="0" distB="0" distL="0" distR="0" wp14:anchorId="4753D166" wp14:editId="34A9DEB0">
-            <wp:extent cx="6300470" cy="2199640"/>
-            <wp:effectExtent l="0" t="0" r="5080" b="0"/>
+          <wp:inline distT="0" distB="0" distL="0" distR="0" wp14:anchorId="4753D166" wp14:editId="563418E8">
+            <wp:extent cx="5425440" cy="1789051"/>
+            <wp:effectExtent l="0" t="0" r="3810" b="1905"/>
             <wp:docPr id="36" name="Grafik 36"/>
             <wp:cNvGraphicFramePr>
               <a:graphicFrameLocks xmlns:a="http://schemas.openxmlformats.org/drawingml/2006/main" noChangeAspect="1"/>
@@ -3186,7 +3183,7 @@
                   <pic:spPr>
                     <a:xfrm>
                       <a:off x="0" y="0"/>
-                      <a:ext cx="6300470" cy="2199640"/>
+                      <a:ext cx="5496155" cy="1812369"/>
                     </a:xfrm>
                     <a:prstGeom prst="rect">
                       <a:avLst/>
@@ -3198,6 +3195,8 @@
           </wp:inline>
         </w:drawing>
       </w:r>
+      <w:bookmarkStart w:id="28" w:name="_GoBack"/>
+      <w:bookmarkEnd w:id="28"/>
     </w:p>
     <w:p>
       <w:pPr>
@@ -9634,6 +9633,7 @@
   <w:rsids>
     <w:rsidRoot w:val="00BA6669"/>
     <w:rsid w:val="007A3BFE"/>
+    <w:rsid w:val="00960F81"/>
     <w:rsid w:val="00994A48"/>
     <w:rsid w:val="00BA6669"/>
   </w:rsids>
@@ -10394,15 +10394,6 @@
 </file>
 
 <file path=customXml/item1.xml><?xml version="1.0" encoding="utf-8"?>
-<?mso-contentType ?>
-<FormTemplates xmlns="http://schemas.microsoft.com/sharepoint/v3/contenttype/forms">
-  <Display>DocumentLibraryForm</Display>
-  <Edit>DocumentLibraryForm</Edit>
-  <New>DocumentLibraryForm</New>
-</FormTemplates>
-</file>
-
-<file path=customXml/item2.xml><?xml version="1.0" encoding="utf-8"?>
 <p:properties xmlns:p="http://schemas.microsoft.com/office/2006/metadata/properties" xmlns:xsi="http://www.w3.org/2001/XMLSchema-instance">
   <documentManagement>
     <Beschreibung xmlns="0d44cb13-2ec3-4720-99f7-08c0520ba568" xsi:nil="true"/>
@@ -10427,6 +10418,15 @@
     </TaxCatchAll>
   </documentManagement>
 </p:properties>
+</file>
+
+<file path=customXml/item2.xml><?xml version="1.0" encoding="utf-8"?>
+<?mso-contentType ?>
+<FormTemplates xmlns="http://schemas.microsoft.com/sharepoint/v3/contenttype/forms">
+  <Display>DocumentLibraryForm</Display>
+  <Edit>DocumentLibraryForm</Edit>
+  <New>DocumentLibraryForm</New>
+</FormTemplates>
 </file>
 
 <file path=customXml/item3.xml><?xml version="1.0" encoding="utf-8"?>
@@ -10646,20 +10646,20 @@
 </file>
 
 <file path=customXml/itemProps1.xml><?xml version="1.0" encoding="utf-8"?>
-<ds:datastoreItem xmlns:ds="http://schemas.openxmlformats.org/officeDocument/2006/customXml" ds:itemID="{A27009EE-9E9F-48D0-B1B2-FBAD89FE0BC1}">
-  <ds:schemaRefs>
-    <ds:schemaRef ds:uri="http://schemas.microsoft.com/sharepoint/v3/contenttype/forms"/>
-  </ds:schemaRefs>
-</ds:datastoreItem>
-</file>
-
-<file path=customXml/itemProps2.xml><?xml version="1.0" encoding="utf-8"?>
 <ds:datastoreItem xmlns:ds="http://schemas.openxmlformats.org/officeDocument/2006/customXml" ds:itemID="{71757D2F-A750-4B5E-95E1-3CCD25588B9E}">
   <ds:schemaRefs>
     <ds:schemaRef ds:uri="http://schemas.microsoft.com/office/2006/metadata/properties"/>
     <ds:schemaRef ds:uri="0d44cb13-2ec3-4720-99f7-08c0520ba568"/>
     <ds:schemaRef ds:uri="http://schemas.microsoft.com/office/infopath/2007/PartnerControls"/>
     <ds:schemaRef ds:uri="1086400b-c355-486a-9b48-0537fc21ce5c"/>
+  </ds:schemaRefs>
+</ds:datastoreItem>
+</file>
+
+<file path=customXml/itemProps2.xml><?xml version="1.0" encoding="utf-8"?>
+<ds:datastoreItem xmlns:ds="http://schemas.openxmlformats.org/officeDocument/2006/customXml" ds:itemID="{A27009EE-9E9F-48D0-B1B2-FBAD89FE0BC1}">
+  <ds:schemaRefs>
+    <ds:schemaRef ds:uri="http://schemas.microsoft.com/sharepoint/v3/contenttype/forms"/>
   </ds:schemaRefs>
 </ds:datastoreItem>
 </file>
@@ -10684,7 +10684,7 @@
 </file>
 
 <file path=customXml/itemProps4.xml><?xml version="1.0" encoding="utf-8"?>
-<ds:datastoreItem xmlns:ds="http://schemas.openxmlformats.org/officeDocument/2006/customXml" ds:itemID="{71462388-2D57-4333-8A18-C9CE0C64B1EB}">
+<ds:datastoreItem xmlns:ds="http://schemas.openxmlformats.org/officeDocument/2006/customXml" ds:itemID="{5CF04BFC-43EE-423E-8BC3-B02BC0CF048C}">
   <ds:schemaRefs>
     <ds:schemaRef ds:uri="http://schemas.openxmlformats.org/officeDocument/2006/bibliography"/>
   </ds:schemaRefs>

</xml_diff>